<commit_message>
Added sources to the proposal.
</commit_message>
<xml_diff>
--- a/NBA Analysis Project – Proposal.docx
+++ b/NBA Analysis Project – Proposal.docx
@@ -108,6 +108,31 @@
       <w:r>
         <w:t xml:space="preserve"> There is more than enough data as there are 450 players in the NBA at any given time. </w:t>
       </w:r>
+      <w:r>
+        <w:t xml:space="preserve">The data set around salaries can be found </w:t>
+      </w:r>
+      <w:hyperlink r:id="rId4" w:history="1">
+        <w:r>
+          <w:rPr>
+            <w:rStyle w:val="Hyperlink"/>
+          </w:rPr>
+          <w:t>here</w:t>
+        </w:r>
+      </w:hyperlink>
+      <w:r>
+        <w:t xml:space="preserve">. For stats, I will use this </w:t>
+      </w:r>
+      <w:hyperlink r:id="rId5" w:history="1">
+        <w:r>
+          <w:rPr>
+            <w:rStyle w:val="Hyperlink"/>
+          </w:rPr>
+          <w:t>data set</w:t>
+        </w:r>
+      </w:hyperlink>
+      <w:r>
+        <w:t>.</w:t>
+      </w:r>
     </w:p>
     <w:p>
       <w:pPr>
@@ -120,7 +145,11 @@
       </w:pPr>
       <w:r>
         <w:tab/>
-        <w:t xml:space="preserve">For a fourth section, I have recently began picturing something that would show how many trades teams have done over a three-year stretch. This would then potentially be weighted by the total PER involved in the trade to determine if these were large or small trades. This section would aim to show how good teams are built, through draft and free agency or through trade. I have not yet been able to find a data set that compiles all the trades made by teams, but I believe the data is out there somewhere. This would be a large task on its own and since I am doing this project on my own, I will likely not have time to complete this. However, if the other sections are not sufficient for the project, I can dedicate time towards this. </w:t>
+        <w:t xml:space="preserve">For a fourth section, I have recently began picturing something that would show how many trades teams have done over a three-year stretch. This would then potentially be weighted by the total PER involved in the trade to determine if these were large or small trades. This section would aim to show how good teams are built, through draft and free agency or through trade. I have not yet been able to find a data set that compiles all the trades made by teams, but I believe the data is out there somewhere. This would be a large task on its own and since I am doing this project on my own, I will likely not have time to </w:t>
+      </w:r>
+      <w:r>
+        <w:lastRenderedPageBreak/>
+        <w:t xml:space="preserve">complete this. However, if the other sections are not sufficient for the project, I can dedicate time towards this. </w:t>
       </w:r>
     </w:p>
     <w:sectPr>
@@ -1043,6 +1072,27 @@
       <w:spacing w:val="5"/>
     </w:rPr>
   </w:style>
+  <w:style w:type="character" w:styleId="Hyperlink">
+    <w:name w:val="Hyperlink"/>
+    <w:basedOn w:val="DefaultParagraphFont"/>
+    <w:uiPriority w:val="99"/>
+    <w:unhideWhenUsed/>
+    <w:rsid w:val="00456E4D"/>
+    <w:rPr>
+      <w:color w:val="467886" w:themeColor="hyperlink"/>
+      <w:u w:val="single"/>
+    </w:rPr>
+  </w:style>
+  <w:style w:type="character" w:styleId="UnresolvedMention">
+    <w:name w:val="Unresolved Mention"/>
+    <w:basedOn w:val="DefaultParagraphFont"/>
+    <w:uiPriority w:val="99"/>
+    <w:rsid w:val="00456E4D"/>
+    <w:rPr>
+      <w:color w:val="605E5C"/>
+      <w:shd w:val="clear" w:color="auto" w:fill="E1DFDD"/>
+    </w:rPr>
+  </w:style>
 </w:styles>
 </file>
 

</xml_diff>